<commit_message>
changes maker or buy sys engineering
</commit_message>
<xml_diff>
--- a/Working Docs/Komponenten_Make_or_Buy.docx
+++ b/Working Docs/Komponenten_Make_or_Buy.docx
@@ -117,17 +117,137 @@
         </w:rPr>
         <w:t>Durch die erklärte Kernkompetenz</w:t>
       </w:r>
+      <w:r>
+        <w:rPr>
+          <w:lang w:val="de-DE"/>
+        </w:rPr>
+        <w:t xml:space="preserve">, werden die Business Applikationen von Haus aus programmiert. Die Medcon GmbH bietet zusätzlich, je nach Kundenwunsch angepasste Benutzer und Rollerverwaltungslösungen, sowie </w:t>
+      </w:r>
+      <w:r>
+        <w:rPr>
+          <w:lang w:val="de-DE"/>
+        </w:rPr>
+        <w:t>spezifische</w:t>
+      </w:r>
+      <w:r>
+        <w:rPr>
+          <w:lang w:val="de-DE"/>
+        </w:rPr>
+        <w:t xml:space="preserve"> Benutzeroberflächen.</w:t>
+      </w:r>
+      <w:r>
+        <w:rPr>
+          <w:lang w:val="de-DE"/>
+        </w:rPr>
+        <w:t xml:space="preserve"> </w:t>
+      </w:r>
+    </w:p>
+    <w:p/>
+    <w:p>
+      <w:pPr>
+        <w:pStyle w:val="Heading1"/>
+        <w:rPr>
+          <w:lang w:val="de-DE"/>
+        </w:rPr>
+      </w:pPr>
+      <w:r>
+        <w:rPr>
+          <w:lang w:val="de-DE"/>
+        </w:rPr>
+        <w:t>Fremdbezug</w:t>
+      </w:r>
+    </w:p>
+    <w:p>
+      <w:pPr>
+        <w:pStyle w:val="Heading2"/>
+        <w:rPr>
+          <w:lang w:val="de-DE"/>
+        </w:rPr>
+      </w:pPr>
+      <w:r>
+        <w:rPr>
+          <w:lang w:val="de-DE"/>
+        </w:rPr>
+        <w:t>HArdware</w:t>
+      </w:r>
+    </w:p>
+    <w:p>
+      <w:pPr>
+        <w:pStyle w:val="Heading3"/>
+        <w:rPr>
+          <w:lang w:val="de-DE"/>
+        </w:rPr>
+      </w:pPr>
+      <w:r>
+        <w:rPr>
+          <w:lang w:val="de-DE"/>
+        </w:rPr>
+        <w:t>Server</w:t>
+      </w:r>
+    </w:p>
+    <w:p>
+      <w:pPr>
+        <w:rPr>
+          <w:lang w:val="de-DE"/>
+        </w:rPr>
+      </w:pPr>
+      <w:r>
+        <w:rPr>
+          <w:lang w:val="de-DE"/>
+        </w:rPr>
+        <w:t>Die Server-Systeme werden von Fremdanbietern eingekauft. Die Serverlösung besteht aus Racks, Verkabelung, USV; Server, Kühlungssysteme und Terminalarbeitsplatz.</w:t>
+      </w:r>
+    </w:p>
+    <w:p>
+      <w:pPr>
+        <w:pStyle w:val="Heading3"/>
+        <w:rPr>
+          <w:lang w:val="de-DE"/>
+        </w:rPr>
+      </w:pPr>
+      <w:r>
+        <w:rPr>
+          <w:lang w:val="de-DE"/>
+        </w:rPr>
+        <w:t>Netzwerk</w:t>
+      </w:r>
+    </w:p>
+    <w:p>
+      <w:pPr>
+        <w:rPr>
+          <w:lang w:val="de-DE"/>
+        </w:rPr>
+      </w:pPr>
+      <w:r>
+        <w:rPr>
+          <w:lang w:val="de-DE"/>
+        </w:rPr>
+        <w:t xml:space="preserve">In der Netzwerksicherheit kauft die Medcon </w:t>
+      </w:r>
+      <w:r>
+        <w:rPr>
+          <w:lang w:val="de-DE"/>
+        </w:rPr>
+        <w:t>Lösungen von Fremdanbietern</w:t>
+      </w:r>
       <w:bookmarkStart w:id="0" w:name="_GoBack"/>
       <w:bookmarkEnd w:id="0"/>
     </w:p>
     <w:p>
-      <w:r>
-        <w:t>Middleware, Business Applications, Hostpital Active Directory, GUI-Module</w:t>
+      <w:pPr>
+        <w:rPr>
+          <w:lang w:val="de-DE"/>
+        </w:rPr>
+      </w:pPr>
+      <w:r>
+        <w:rPr>
+          <w:lang w:val="de-DE"/>
+        </w:rPr>
+        <w:t>Bei der Umsetzung werden folgende Modul von Fremdanbietern bezogen.</w:t>
       </w:r>
     </w:p>
     <w:p>
       <w:pPr>
-        <w:pStyle w:val="Heading1"/>
         <w:rPr>
           <w:lang w:val="de-DE"/>
         </w:rPr>
@@ -136,39 +256,31 @@
         <w:rPr>
           <w:lang w:val="de-DE"/>
         </w:rPr>
-        <w:t>Fremdbezug</w:t>
-      </w:r>
-    </w:p>
-    <w:p>
-      <w:pPr>
-        <w:rPr>
-          <w:lang w:val="de-DE"/>
-        </w:rPr>
-      </w:pPr>
-      <w:r>
-        <w:rPr>
-          <w:lang w:val="de-DE"/>
-        </w:rPr>
-        <w:t>Bei der Umsetzung werden folgende Modul von Fremdanbietern bezogen.</w:t>
-      </w:r>
-    </w:p>
-    <w:p>
-      <w:pPr>
-        <w:rPr>
-          <w:lang w:val="de-DE"/>
-        </w:rPr>
-      </w:pPr>
-      <w:r>
-        <w:rPr>
-          <w:lang w:val="de-DE"/>
-        </w:rPr>
         <w:t>Hardware, Interoperabilität, RIS, Logistik, PACS, Archivi</w:t>
       </w:r>
       <w:r>
         <w:rPr>
           <w:lang w:val="de-DE"/>
         </w:rPr>
-        <w:t>erung, Kommunikaiton (Exchange)</w:t>
+        <w:t>erung, Kommunika</w:t>
+      </w:r>
+      <w:r>
+        <w:rPr>
+          <w:lang w:val="de-DE"/>
+        </w:rPr>
+        <w:t>t</w:t>
+      </w:r>
+      <w:r>
+        <w:rPr>
+          <w:lang w:val="de-DE"/>
+        </w:rPr>
+        <w:t>i</w:t>
+      </w:r>
+      <w:r>
+        <w:rPr>
+          <w:lang w:val="de-DE"/>
+        </w:rPr>
+        <w:t>on (Exchange)</w:t>
       </w:r>
     </w:p>
     <w:sectPr>
@@ -606,7 +718,6 @@
     <w:next w:val="Normal"/>
     <w:link w:val="Heading2Char"/>
     <w:uiPriority w:val="9"/>
-    <w:semiHidden/>
     <w:unhideWhenUsed/>
     <w:qFormat/>
     <w:rsid w:val="00CD5078"/>
@@ -629,7 +740,6 @@
     <w:next w:val="Normal"/>
     <w:link w:val="Heading3Char"/>
     <w:uiPriority w:val="9"/>
-    <w:semiHidden/>
     <w:unhideWhenUsed/>
     <w:qFormat/>
     <w:rsid w:val="00CD5078"/>
@@ -879,7 +989,6 @@
     <w:basedOn w:val="DefaultParagraphFont"/>
     <w:link w:val="Heading2"/>
     <w:uiPriority w:val="9"/>
-    <w:semiHidden/>
     <w:rsid w:val="00CD5078"/>
     <w:rPr>
       <w:rFonts w:asciiTheme="majorHAnsi" w:eastAsiaTheme="majorEastAsia" w:hAnsiTheme="majorHAnsi" w:cstheme="majorBidi"/>
@@ -893,7 +1002,6 @@
     <w:basedOn w:val="DefaultParagraphFont"/>
     <w:link w:val="Heading3"/>
     <w:uiPriority w:val="9"/>
-    <w:semiHidden/>
     <w:rsid w:val="00CD5078"/>
     <w:rPr>
       <w:rFonts w:asciiTheme="majorHAnsi" w:eastAsiaTheme="majorEastAsia" w:hAnsiTheme="majorHAnsi" w:cstheme="majorBidi"/>

</xml_diff>